<commit_message>
Add Files to Existing Version Support, better error messages and Micro Focus text.
</commit_message>
<xml_diff>
--- a/README.docx
+++ b/README.docx
@@ -1,6 +1,6 @@
 
 <file path=word/document.xml><?xml version="1.0" encoding="utf-8"?>
-<w:document xmlns:wpc="http://schemas.microsoft.com/office/word/2010/wordprocessingCanvas" xmlns:mc="http://schemas.openxmlformats.org/markup-compatibility/2006" xmlns:o="urn:schemas-microsoft-com:office:office" xmlns:r="http://schemas.openxmlformats.org/officeDocument/2006/relationships" xmlns:m="http://schemas.openxmlformats.org/officeDocument/2006/math" xmlns:v="urn:schemas-microsoft-com:vml" xmlns:wp14="http://schemas.microsoft.com/office/word/2010/wordprocessingDrawing" xmlns:wp="http://schemas.openxmlformats.org/drawingml/2006/wordprocessingDrawing" xmlns:w10="urn:schemas-microsoft-com:office:word" xmlns:w="http://schemas.openxmlformats.org/wordprocessingml/2006/main" xmlns:w14="http://schemas.microsoft.com/office/word/2010/wordml" xmlns:w15="http://schemas.microsoft.com/office/word/2012/wordml" xmlns:wpg="http://schemas.microsoft.com/office/word/2010/wordprocessingGroup" xmlns:wpi="http://schemas.microsoft.com/office/word/2010/wordprocessingInk" xmlns:wne="http://schemas.microsoft.com/office/word/2006/wordml" xmlns:wps="http://schemas.microsoft.com/office/word/2010/wordprocessingShape" mc:Ignorable="w14 w15 wp14">
+<w:document xmlns:wpc="http://schemas.microsoft.com/office/word/2010/wordprocessingCanvas" xmlns:cx="http://schemas.microsoft.com/office/drawing/2014/chartex" xmlns:cx1="http://schemas.microsoft.com/office/drawing/2015/9/8/chartex" xmlns:mc="http://schemas.openxmlformats.org/markup-compatibility/2006" xmlns:o="urn:schemas-microsoft-com:office:office" xmlns:r="http://schemas.openxmlformats.org/officeDocument/2006/relationships" xmlns:m="http://schemas.openxmlformats.org/officeDocument/2006/math" xmlns:v="urn:schemas-microsoft-com:vml" xmlns:wp14="http://schemas.microsoft.com/office/word/2010/wordprocessingDrawing" xmlns:wp="http://schemas.openxmlformats.org/drawingml/2006/wordprocessingDrawing" xmlns:w10="urn:schemas-microsoft-com:office:word" xmlns:w="http://schemas.openxmlformats.org/wordprocessingml/2006/main" xmlns:w14="http://schemas.microsoft.com/office/word/2010/wordml" xmlns:w15="http://schemas.microsoft.com/office/word/2012/wordml" xmlns:w16se="http://schemas.microsoft.com/office/word/2015/wordml/symex" xmlns:wpg="http://schemas.microsoft.com/office/word/2010/wordprocessingGroup" xmlns:wpi="http://schemas.microsoft.com/office/word/2010/wordprocessingInk" xmlns:wne="http://schemas.microsoft.com/office/word/2006/wordml" xmlns:wps="http://schemas.microsoft.com/office/word/2010/wordprocessingShape" mc:Ignorable="w14 w15 w16se wp14">
   <w:body>
     <w:p>
       <w:pPr>
@@ -9,22 +9,24 @@
           <w:rFonts w:eastAsia="Calibri"/>
         </w:rPr>
       </w:pPr>
-      <w:bookmarkStart w:id="0" w:name="_GoBack"/>
-      <w:bookmarkEnd w:id="0"/>
       <w:r>
         <w:rPr>
           <w:rFonts w:eastAsia="Calibri"/>
         </w:rPr>
-        <w:t xml:space="preserve">Serena Deployment Automation plugin for </w:t>
-      </w:r>
-      <w:proofErr w:type="spellStart"/>
+        <w:t>Serena Deployment Automation plugin for Team</w:t>
+      </w:r>
       <w:r>
         <w:rPr>
           <w:rFonts w:eastAsia="Calibri"/>
         </w:rPr>
-        <w:t>Teamcity</w:t>
-      </w:r>
-      <w:proofErr w:type="spellEnd"/>
+        <w:t>C</w:t>
+      </w:r>
+      <w:r>
+        <w:rPr>
+          <w:rFonts w:eastAsia="Calibri"/>
+        </w:rPr>
+        <w:t>ity</w:t>
+      </w:r>
     </w:p>
     <w:p/>
     <w:p>
@@ -43,7 +45,19 @@
         <w:rPr>
           <w:rFonts w:ascii="Calibri" w:eastAsia="Calibri" w:hAnsi="Calibri" w:cs="Calibri"/>
         </w:rPr>
-        <w:t>Install the SerenaDeploy.zip in to TeamCity using the Administration menu</w:t>
+        <w:t>Install the SerenaDeploy</w:t>
+      </w:r>
+      <w:r>
+        <w:rPr>
+          <w:rFonts w:ascii="Calibri" w:eastAsia="Calibri" w:hAnsi="Calibri" w:cs="Calibri"/>
+        </w:rPr>
+        <w:t>-x.x</w:t>
+      </w:r>
+      <w:r>
+        <w:rPr>
+          <w:rFonts w:ascii="Calibri" w:eastAsia="Calibri" w:hAnsi="Calibri" w:cs="Calibri"/>
+        </w:rPr>
+        <w:t>.zip in to TeamCity using the Administration menu</w:t>
       </w:r>
     </w:p>
     <w:p>
@@ -495,6 +509,7 @@
           <w:rFonts w:ascii="Calibri" w:eastAsia="Calibri" w:hAnsi="Calibri" w:cs="Calibri"/>
         </w:rPr>
       </w:pPr>
+      <w:bookmarkStart w:id="0" w:name="_GoBack"/>
       <w:r>
         <w:rPr>
           <w:noProof/>
@@ -535,6 +550,7 @@
           </wp:inline>
         </w:drawing>
       </w:r>
+      <w:bookmarkEnd w:id="0"/>
     </w:p>
     <w:p>
       <w:pPr>
@@ -563,10 +579,10 @@
           <w:noProof/>
         </w:rPr>
         <w:drawing>
-          <wp:inline distT="0" distB="0" distL="0" distR="0" wp14:anchorId="36288ED3" wp14:editId="01433AAF">
-            <wp:extent cx="5731510" cy="3709035"/>
+          <wp:inline distT="0" distB="0" distL="0" distR="0" wp14:anchorId="5431EF13" wp14:editId="59769C96">
+            <wp:extent cx="5731510" cy="4199255"/>
             <wp:effectExtent l="0" t="0" r="0" b="0"/>
-            <wp:docPr id="10" name="Picture 10"/>
+            <wp:docPr id="4" name="Picture 4"/>
             <wp:cNvGraphicFramePr>
               <a:graphicFrameLocks xmlns:a="http://schemas.openxmlformats.org/drawingml/2006/main" noChangeAspect="1"/>
             </wp:cNvGraphicFramePr>
@@ -586,7 +602,7 @@
                   <pic:spPr>
                     <a:xfrm>
                       <a:off x="0" y="0"/>
-                      <a:ext cx="5731510" cy="3709035"/>
+                      <a:ext cx="5731510" cy="4199255"/>
                     </a:xfrm>
                     <a:prstGeom prst="rect">
                       <a:avLst/>
@@ -618,8 +634,8 @@
 </file>
 
 <file path=word/numbering.xml><?xml version="1.0" encoding="utf-8"?>
-<w:numbering xmlns:wpc="http://schemas.microsoft.com/office/word/2010/wordprocessingCanvas" xmlns:mc="http://schemas.openxmlformats.org/markup-compatibility/2006" xmlns:o="urn:schemas-microsoft-com:office:office" xmlns:r="http://schemas.openxmlformats.org/officeDocument/2006/relationships" xmlns:m="http://schemas.openxmlformats.org/officeDocument/2006/math" xmlns:v="urn:schemas-microsoft-com:vml" xmlns:wp14="http://schemas.microsoft.com/office/word/2010/wordprocessingDrawing" xmlns:wp="http://schemas.openxmlformats.org/drawingml/2006/wordprocessingDrawing" xmlns:w10="urn:schemas-microsoft-com:office:word" xmlns:w="http://schemas.openxmlformats.org/wordprocessingml/2006/main" xmlns:w14="http://schemas.microsoft.com/office/word/2010/wordml" xmlns:w15="http://schemas.microsoft.com/office/word/2012/wordml" xmlns:wpg="http://schemas.microsoft.com/office/word/2010/wordprocessingGroup" xmlns:wpi="http://schemas.microsoft.com/office/word/2010/wordprocessingInk" xmlns:wne="http://schemas.microsoft.com/office/word/2006/wordml" xmlns:wps="http://schemas.microsoft.com/office/word/2010/wordprocessingShape" mc:Ignorable="w14 w15 wp14">
-  <w:abstractNum w:abstractNumId="0">
+<w:numbering xmlns:wpc="http://schemas.microsoft.com/office/word/2010/wordprocessingCanvas" xmlns:cx="http://schemas.microsoft.com/office/drawing/2014/chartex" xmlns:cx1="http://schemas.microsoft.com/office/drawing/2015/9/8/chartex" xmlns:mc="http://schemas.openxmlformats.org/markup-compatibility/2006" xmlns:o="urn:schemas-microsoft-com:office:office" xmlns:r="http://schemas.openxmlformats.org/officeDocument/2006/relationships" xmlns:m="http://schemas.openxmlformats.org/officeDocument/2006/math" xmlns:v="urn:schemas-microsoft-com:vml" xmlns:wp14="http://schemas.microsoft.com/office/word/2010/wordprocessingDrawing" xmlns:wp="http://schemas.openxmlformats.org/drawingml/2006/wordprocessingDrawing" xmlns:w10="urn:schemas-microsoft-com:office:word" xmlns:w="http://schemas.openxmlformats.org/wordprocessingml/2006/main" xmlns:w14="http://schemas.microsoft.com/office/word/2010/wordml" xmlns:w15="http://schemas.microsoft.com/office/word/2012/wordml" xmlns:w16se="http://schemas.microsoft.com/office/word/2015/wordml/symex" xmlns:wpg="http://schemas.microsoft.com/office/word/2010/wordprocessingGroup" xmlns:wpi="http://schemas.microsoft.com/office/word/2010/wordprocessingInk" xmlns:wne="http://schemas.microsoft.com/office/word/2006/wordml" xmlns:wps="http://schemas.microsoft.com/office/word/2010/wordprocessingShape" mc:Ignorable="w14 w15 w16se wp14">
+  <w:abstractNum w:abstractNumId="0" w15:restartNumberingAfterBreak="0">
     <w:nsid w:val="078E14C8"/>
     <w:multiLevelType w:val="hybridMultilevel"/>
     <w:tmpl w:val="E5B85566"/>
@@ -732,7 +748,7 @@
       </w:rPr>
     </w:lvl>
   </w:abstractNum>
-  <w:abstractNum w:abstractNumId="1">
+  <w:abstractNum w:abstractNumId="1" w15:restartNumberingAfterBreak="0">
     <w:nsid w:val="41593964"/>
     <w:multiLevelType w:val="multilevel"/>
     <w:tmpl w:val="BF2C6DB4"/>
@@ -793,7 +809,7 @@
 </file>
 
 <file path=word/styles.xml><?xml version="1.0" encoding="utf-8"?>
-<w:styles xmlns:mc="http://schemas.openxmlformats.org/markup-compatibility/2006" xmlns:r="http://schemas.openxmlformats.org/officeDocument/2006/relationships" xmlns:w="http://schemas.openxmlformats.org/wordprocessingml/2006/main" xmlns:w14="http://schemas.microsoft.com/office/word/2010/wordml" xmlns:w15="http://schemas.microsoft.com/office/word/2012/wordml" mc:Ignorable="w14 w15">
+<w:styles xmlns:mc="http://schemas.openxmlformats.org/markup-compatibility/2006" xmlns:r="http://schemas.openxmlformats.org/officeDocument/2006/relationships" xmlns:w="http://schemas.openxmlformats.org/wordprocessingml/2006/main" xmlns:w14="http://schemas.microsoft.com/office/word/2010/wordml" xmlns:w15="http://schemas.microsoft.com/office/word/2012/wordml" xmlns:w16se="http://schemas.microsoft.com/office/word/2015/wordml/symex" mc:Ignorable="w14 w15 w16se">
   <w:docDefaults>
     <w:rPrDefault>
       <w:rPr>

</xml_diff>

<commit_message>
Refactored dependencies and fixed merging of changesets
</commit_message>
<xml_diff>
--- a/README.docx
+++ b/README.docx
@@ -1,6 +1,6 @@
 
 <file path=word/document.xml><?xml version="1.0" encoding="utf-8"?>
-<w:document xmlns:wpc="http://schemas.microsoft.com/office/word/2010/wordprocessingCanvas" xmlns:cx="http://schemas.microsoft.com/office/drawing/2014/chartex" xmlns:cx1="http://schemas.microsoft.com/office/drawing/2015/9/8/chartex" xmlns:mc="http://schemas.openxmlformats.org/markup-compatibility/2006" xmlns:o="urn:schemas-microsoft-com:office:office" xmlns:r="http://schemas.openxmlformats.org/officeDocument/2006/relationships" xmlns:m="http://schemas.openxmlformats.org/officeDocument/2006/math" xmlns:v="urn:schemas-microsoft-com:vml" xmlns:wp14="http://schemas.microsoft.com/office/word/2010/wordprocessingDrawing" xmlns:wp="http://schemas.openxmlformats.org/drawingml/2006/wordprocessingDrawing" xmlns:w10="urn:schemas-microsoft-com:office:word" xmlns:w="http://schemas.openxmlformats.org/wordprocessingml/2006/main" xmlns:w14="http://schemas.microsoft.com/office/word/2010/wordml" xmlns:w15="http://schemas.microsoft.com/office/word/2012/wordml" xmlns:w16se="http://schemas.microsoft.com/office/word/2015/wordml/symex" xmlns:wpg="http://schemas.microsoft.com/office/word/2010/wordprocessingGroup" xmlns:wpi="http://schemas.microsoft.com/office/word/2010/wordprocessingInk" xmlns:wne="http://schemas.microsoft.com/office/word/2006/wordml" xmlns:wps="http://schemas.microsoft.com/office/word/2010/wordprocessingShape" mc:Ignorable="w14 w15 w16se wp14">
+<w:document xmlns:wpc="http://schemas.microsoft.com/office/word/2010/wordprocessingCanvas" xmlns:cx="http://schemas.microsoft.com/office/drawing/2014/chartex" xmlns:cx1="http://schemas.microsoft.com/office/drawing/2015/9/8/chartex" xmlns:cx2="http://schemas.microsoft.com/office/drawing/2015/10/21/chartex" xmlns:cx3="http://schemas.microsoft.com/office/drawing/2016/5/9/chartex" xmlns:cx4="http://schemas.microsoft.com/office/drawing/2016/5/10/chartex" xmlns:cx5="http://schemas.microsoft.com/office/drawing/2016/5/11/chartex" xmlns:cx6="http://schemas.microsoft.com/office/drawing/2016/5/12/chartex" xmlns:cx7="http://schemas.microsoft.com/office/drawing/2016/5/13/chartex" xmlns:cx8="http://schemas.microsoft.com/office/drawing/2016/5/14/chartex" xmlns:mc="http://schemas.openxmlformats.org/markup-compatibility/2006" xmlns:aink="http://schemas.microsoft.com/office/drawing/2016/ink" xmlns:am3d="http://schemas.microsoft.com/office/drawing/2017/model3d" xmlns:o="urn:schemas-microsoft-com:office:office" xmlns:r="http://schemas.openxmlformats.org/officeDocument/2006/relationships" xmlns:m="http://schemas.openxmlformats.org/officeDocument/2006/math" xmlns:v="urn:schemas-microsoft-com:vml" xmlns:wp14="http://schemas.microsoft.com/office/word/2010/wordprocessingDrawing" xmlns:wp="http://schemas.openxmlformats.org/drawingml/2006/wordprocessingDrawing" xmlns:w10="urn:schemas-microsoft-com:office:word" xmlns:w="http://schemas.openxmlformats.org/wordprocessingml/2006/main" xmlns:w14="http://schemas.microsoft.com/office/word/2010/wordml" xmlns:w15="http://schemas.microsoft.com/office/word/2012/wordml" xmlns:w16cid="http://schemas.microsoft.com/office/word/2016/wordml/cid" xmlns:w16se="http://schemas.microsoft.com/office/word/2015/wordml/symex" xmlns:wpg="http://schemas.microsoft.com/office/word/2010/wordprocessingGroup" xmlns:wpi="http://schemas.microsoft.com/office/word/2010/wordprocessingInk" xmlns:wne="http://schemas.microsoft.com/office/word/2006/wordml" xmlns:wps="http://schemas.microsoft.com/office/word/2010/wordprocessingShape" mc:Ignorable="w14 w15 w16se w16cid wp14">
   <w:body>
     <w:p>
       <w:pPr>
@@ -13,12 +13,18 @@
         <w:rPr>
           <w:rFonts w:eastAsia="Calibri"/>
         </w:rPr>
-        <w:t>Serena Deployment Automation plugin for Team</w:t>
+        <w:t>Micro Focus</w:t>
       </w:r>
       <w:r>
         <w:rPr>
           <w:rFonts w:eastAsia="Calibri"/>
         </w:rPr>
+        <w:t xml:space="preserve"> Deployment Automation plugin for Team</w:t>
+      </w:r>
+      <w:r>
+        <w:rPr>
+          <w:rFonts w:eastAsia="Calibri"/>
+        </w:rPr>
         <w:t>C</w:t>
       </w:r>
       <w:r>
@@ -28,7 +34,10 @@
         <w:t>ity</w:t>
       </w:r>
     </w:p>
-    <w:p/>
+    <w:p>
+      <w:bookmarkStart w:id="0" w:name="_GoBack"/>
+      <w:bookmarkEnd w:id="0"/>
+    </w:p>
     <w:p>
       <w:pPr>
         <w:numPr>
@@ -95,7 +104,19 @@
         <w:rPr>
           <w:rFonts w:ascii="Calibri" w:eastAsia="Calibri" w:hAnsi="Calibri" w:cs="Calibri"/>
         </w:rPr>
-        <w:t>Enter the parameters for SDA (see screenshots as an example).</w:t>
+        <w:t xml:space="preserve">Enter the parameters for </w:t>
+      </w:r>
+      <w:r>
+        <w:rPr>
+          <w:rFonts w:ascii="Calibri" w:eastAsia="Calibri" w:hAnsi="Calibri" w:cs="Calibri"/>
+        </w:rPr>
+        <w:t>DA</w:t>
+      </w:r>
+      <w:r>
+        <w:rPr>
+          <w:rFonts w:ascii="Calibri" w:eastAsia="Calibri" w:hAnsi="Calibri" w:cs="Calibri"/>
+        </w:rPr>
+        <w:t xml:space="preserve"> (see screenshots as an example).</w:t>
       </w:r>
     </w:p>
     <w:p>
@@ -114,7 +135,19 @@
         <w:rPr>
           <w:rFonts w:ascii="Calibri" w:eastAsia="Calibri" w:hAnsi="Calibri" w:cs="Calibri"/>
         </w:rPr>
-        <w:t xml:space="preserve">In SDA, select </w:t>
+        <w:t xml:space="preserve">In </w:t>
+      </w:r>
+      <w:r>
+        <w:rPr>
+          <w:rFonts w:ascii="Calibri" w:eastAsia="Calibri" w:hAnsi="Calibri" w:cs="Calibri"/>
+        </w:rPr>
+        <w:t>DA</w:t>
+      </w:r>
+      <w:r>
+        <w:rPr>
+          <w:rFonts w:ascii="Calibri" w:eastAsia="Calibri" w:hAnsi="Calibri" w:cs="Calibri"/>
+        </w:rPr>
+        <w:t xml:space="preserve">, select </w:t>
       </w:r>
       <w:r>
         <w:rPr>
@@ -151,7 +184,19 @@
         <w:rPr>
           <w:rFonts w:ascii="Calibri" w:eastAsia="Calibri" w:hAnsi="Calibri" w:cs="Calibri"/>
         </w:rPr>
-        <w:t>The plugin will optionally upload a new version into SDA using the built artefacts.</w:t>
+        <w:t xml:space="preserve">The plugin will optionally upload a new version into </w:t>
+      </w:r>
+      <w:r>
+        <w:rPr>
+          <w:rFonts w:ascii="Calibri" w:eastAsia="Calibri" w:hAnsi="Calibri" w:cs="Calibri"/>
+        </w:rPr>
+        <w:t>DA</w:t>
+      </w:r>
+      <w:r>
+        <w:rPr>
+          <w:rFonts w:ascii="Calibri" w:eastAsia="Calibri" w:hAnsi="Calibri" w:cs="Calibri"/>
+        </w:rPr>
+        <w:t xml:space="preserve"> using the built artefacts.</w:t>
       </w:r>
     </w:p>
     <w:p>
@@ -227,14 +272,34 @@
         <w:rPr>
           <w:rFonts w:ascii="Calibri" w:eastAsia="Calibri" w:hAnsi="Calibri" w:cs="Calibri"/>
         </w:rPr>
-        <w:t>A parameter can be passed to the plugin to determine if publishing should occur. For example create a parameter "</w:t>
+        <w:t xml:space="preserve">A parameter can be passed to the plugin to determine if publishing should occur. For </w:t>
+      </w:r>
+      <w:proofErr w:type="gramStart"/>
+      <w:r>
+        <w:rPr>
+          <w:rFonts w:ascii="Calibri" w:eastAsia="Calibri" w:hAnsi="Calibri" w:cs="Calibri"/>
+        </w:rPr>
+        <w:t>example</w:t>
+      </w:r>
+      <w:proofErr w:type="gramEnd"/>
+      <w:r>
+        <w:rPr>
+          <w:rFonts w:ascii="Calibri" w:eastAsia="Calibri" w:hAnsi="Calibri" w:cs="Calibri"/>
+        </w:rPr>
+        <w:t xml:space="preserve"> create a parameter "</w:t>
       </w:r>
       <w:proofErr w:type="spellStart"/>
       <w:r>
         <w:rPr>
           <w:rFonts w:ascii="Calibri" w:eastAsia="Calibri" w:hAnsi="Calibri" w:cs="Calibri"/>
         </w:rPr>
-        <w:t>PublishToSDA</w:t>
+        <w:t>PublishTo</w:t>
+      </w:r>
+      <w:r>
+        <w:rPr>
+          <w:rFonts w:ascii="Calibri" w:eastAsia="Calibri" w:hAnsi="Calibri" w:cs="Calibri"/>
+        </w:rPr>
+        <w:t>DA</w:t>
       </w:r>
       <w:proofErr w:type="spellEnd"/>
       <w:r>
@@ -248,7 +313,13 @@
         <w:rPr>
           <w:rFonts w:ascii="Calibri" w:eastAsia="Calibri" w:hAnsi="Calibri" w:cs="Calibri"/>
         </w:rPr>
-        <w:t>PublishToSDA</w:t>
+        <w:t>PublishTo</w:t>
+      </w:r>
+      <w:r>
+        <w:rPr>
+          <w:rFonts w:ascii="Calibri" w:eastAsia="Calibri" w:hAnsi="Calibri" w:cs="Calibri"/>
+        </w:rPr>
+        <w:t>DA</w:t>
       </w:r>
       <w:proofErr w:type="spellEnd"/>
       <w:r>
@@ -272,7 +343,7 @@
           <w:noProof/>
         </w:rPr>
         <w:drawing>
-          <wp:inline distT="0" distB="0" distL="0" distR="0" wp14:anchorId="23E317E9" wp14:editId="408394BB">
+          <wp:inline distT="0" distB="0" distL="0" distR="0" wp14:anchorId="07AFC594" wp14:editId="7D3B79F5">
             <wp:extent cx="5648325" cy="4267200"/>
             <wp:effectExtent l="0" t="0" r="9525" b="0"/>
             <wp:docPr id="1" name="Picture 1"/>
@@ -325,14 +396,34 @@
           <w:rFonts w:ascii="Calibri" w:eastAsia="Calibri" w:hAnsi="Calibri" w:cs="Calibri"/>
         </w:rPr>
         <w:lastRenderedPageBreak/>
-        <w:t>A parameter can be passed to the plugin to determine if deployment should occur. For example create a parameter "</w:t>
+        <w:t xml:space="preserve">A parameter can be passed to the plugin to determine if deployment should occur. For </w:t>
+      </w:r>
+      <w:proofErr w:type="gramStart"/>
+      <w:r>
+        <w:rPr>
+          <w:rFonts w:ascii="Calibri" w:eastAsia="Calibri" w:hAnsi="Calibri" w:cs="Calibri"/>
+        </w:rPr>
+        <w:t>example</w:t>
+      </w:r>
+      <w:proofErr w:type="gramEnd"/>
+      <w:r>
+        <w:rPr>
+          <w:rFonts w:ascii="Calibri" w:eastAsia="Calibri" w:hAnsi="Calibri" w:cs="Calibri"/>
+        </w:rPr>
+        <w:t xml:space="preserve"> create a parameter "</w:t>
       </w:r>
       <w:proofErr w:type="spellStart"/>
       <w:r>
         <w:rPr>
           <w:rFonts w:ascii="Calibri" w:eastAsia="Calibri" w:hAnsi="Calibri" w:cs="Calibri"/>
         </w:rPr>
-        <w:t>DeployFromSDA</w:t>
+        <w:t>DeployFrom</w:t>
+      </w:r>
+      <w:r>
+        <w:rPr>
+          <w:rFonts w:ascii="Calibri" w:eastAsia="Calibri" w:hAnsi="Calibri" w:cs="Calibri"/>
+        </w:rPr>
+        <w:t>DA</w:t>
       </w:r>
       <w:proofErr w:type="spellEnd"/>
       <w:r>
@@ -346,7 +437,13 @@
         <w:rPr>
           <w:rFonts w:ascii="Calibri" w:eastAsia="Calibri" w:hAnsi="Calibri" w:cs="Calibri"/>
         </w:rPr>
-        <w:t>DeployFromSDA</w:t>
+        <w:t>DeployFrom</w:t>
+      </w:r>
+      <w:r>
+        <w:rPr>
+          <w:rFonts w:ascii="Calibri" w:eastAsia="Calibri" w:hAnsi="Calibri" w:cs="Calibri"/>
+        </w:rPr>
+        <w:t>DA</w:t>
       </w:r>
       <w:proofErr w:type="spellEnd"/>
       <w:r>
@@ -370,7 +467,7 @@
           <w:noProof/>
         </w:rPr>
         <w:drawing>
-          <wp:inline distT="0" distB="0" distL="0" distR="0" wp14:anchorId="3EEBAFF9" wp14:editId="17E44B1D">
+          <wp:inline distT="0" distB="0" distL="0" distR="0" wp14:anchorId="6DC298DF" wp14:editId="5D6FA05E">
             <wp:extent cx="5657850" cy="4295775"/>
             <wp:effectExtent l="0" t="0" r="0" b="9525"/>
             <wp:docPr id="3" name="Picture 3"/>
@@ -452,10 +549,10 @@
           <w:noProof/>
         </w:rPr>
         <w:drawing>
-          <wp:inline distT="0" distB="0" distL="0" distR="0" wp14:anchorId="609C3E74" wp14:editId="07EF3AB4">
-            <wp:extent cx="5731510" cy="4514850"/>
+          <wp:inline distT="0" distB="0" distL="0" distR="0" wp14:anchorId="2DCEA9D7" wp14:editId="236B7A2A">
+            <wp:extent cx="5731510" cy="3816350"/>
             <wp:effectExtent l="0" t="0" r="0" b="0"/>
-            <wp:docPr id="2" name="Picture 2"/>
+            <wp:docPr id="7" name="Picture 7"/>
             <wp:cNvGraphicFramePr>
               <a:graphicFrameLocks xmlns:a="http://schemas.openxmlformats.org/drawingml/2006/main" noChangeAspect="1"/>
             </wp:cNvGraphicFramePr>
@@ -475,7 +572,7 @@
                   <pic:spPr>
                     <a:xfrm>
                       <a:off x="0" y="0"/>
-                      <a:ext cx="5731510" cy="4514850"/>
+                      <a:ext cx="5731510" cy="3816350"/>
                     </a:xfrm>
                     <a:prstGeom prst="rect">
                       <a:avLst/>
@@ -509,16 +606,15 @@
           <w:rFonts w:ascii="Calibri" w:eastAsia="Calibri" w:hAnsi="Calibri" w:cs="Calibri"/>
         </w:rPr>
       </w:pPr>
-      <w:bookmarkStart w:id="0" w:name="_GoBack"/>
       <w:r>
         <w:rPr>
           <w:noProof/>
         </w:rPr>
         <w:drawing>
-          <wp:inline distT="0" distB="0" distL="0" distR="0" wp14:anchorId="42F1B574" wp14:editId="1C065324">
-            <wp:extent cx="5731510" cy="2306320"/>
+          <wp:inline distT="0" distB="0" distL="0" distR="0" wp14:anchorId="2897343F" wp14:editId="7F73A65F">
+            <wp:extent cx="5731510" cy="3446780"/>
             <wp:effectExtent l="0" t="0" r="0" b="0"/>
-            <wp:docPr id="8" name="Picture 8"/>
+            <wp:docPr id="6" name="Picture 6"/>
             <wp:cNvGraphicFramePr>
               <a:graphicFrameLocks xmlns:a="http://schemas.openxmlformats.org/drawingml/2006/main" noChangeAspect="1"/>
             </wp:cNvGraphicFramePr>
@@ -538,7 +634,7 @@
                   <pic:spPr>
                     <a:xfrm>
                       <a:off x="0" y="0"/>
-                      <a:ext cx="5731510" cy="2306320"/>
+                      <a:ext cx="5731510" cy="3446780"/>
                     </a:xfrm>
                     <a:prstGeom prst="rect">
                       <a:avLst/>
@@ -550,7 +646,6 @@
           </wp:inline>
         </w:drawing>
       </w:r>
-      <w:bookmarkEnd w:id="0"/>
     </w:p>
     <w:p>
       <w:pPr>
@@ -579,10 +674,10 @@
           <w:noProof/>
         </w:rPr>
         <w:drawing>
-          <wp:inline distT="0" distB="0" distL="0" distR="0" wp14:anchorId="5431EF13" wp14:editId="59769C96">
-            <wp:extent cx="5731510" cy="4199255"/>
+          <wp:inline distT="0" distB="0" distL="0" distR="0" wp14:anchorId="1AF83AFD" wp14:editId="16969213">
+            <wp:extent cx="5731510" cy="1989455"/>
             <wp:effectExtent l="0" t="0" r="0" b="0"/>
-            <wp:docPr id="4" name="Picture 4"/>
+            <wp:docPr id="9" name="Picture 9"/>
             <wp:cNvGraphicFramePr>
               <a:graphicFrameLocks xmlns:a="http://schemas.openxmlformats.org/drawingml/2006/main" noChangeAspect="1"/>
             </wp:cNvGraphicFramePr>
@@ -602,7 +697,7 @@
                   <pic:spPr>
                     <a:xfrm>
                       <a:off x="0" y="0"/>
-                      <a:ext cx="5731510" cy="4199255"/>
+                      <a:ext cx="5731510" cy="1989455"/>
                     </a:xfrm>
                     <a:prstGeom prst="rect">
                       <a:avLst/>
@@ -634,7 +729,7 @@
 </file>
 
 <file path=word/numbering.xml><?xml version="1.0" encoding="utf-8"?>
-<w:numbering xmlns:wpc="http://schemas.microsoft.com/office/word/2010/wordprocessingCanvas" xmlns:cx="http://schemas.microsoft.com/office/drawing/2014/chartex" xmlns:cx1="http://schemas.microsoft.com/office/drawing/2015/9/8/chartex" xmlns:mc="http://schemas.openxmlformats.org/markup-compatibility/2006" xmlns:o="urn:schemas-microsoft-com:office:office" xmlns:r="http://schemas.openxmlformats.org/officeDocument/2006/relationships" xmlns:m="http://schemas.openxmlformats.org/officeDocument/2006/math" xmlns:v="urn:schemas-microsoft-com:vml" xmlns:wp14="http://schemas.microsoft.com/office/word/2010/wordprocessingDrawing" xmlns:wp="http://schemas.openxmlformats.org/drawingml/2006/wordprocessingDrawing" xmlns:w10="urn:schemas-microsoft-com:office:word" xmlns:w="http://schemas.openxmlformats.org/wordprocessingml/2006/main" xmlns:w14="http://schemas.microsoft.com/office/word/2010/wordml" xmlns:w15="http://schemas.microsoft.com/office/word/2012/wordml" xmlns:w16se="http://schemas.microsoft.com/office/word/2015/wordml/symex" xmlns:wpg="http://schemas.microsoft.com/office/word/2010/wordprocessingGroup" xmlns:wpi="http://schemas.microsoft.com/office/word/2010/wordprocessingInk" xmlns:wne="http://schemas.microsoft.com/office/word/2006/wordml" xmlns:wps="http://schemas.microsoft.com/office/word/2010/wordprocessingShape" mc:Ignorable="w14 w15 w16se wp14">
+<w:numbering xmlns:wpc="http://schemas.microsoft.com/office/word/2010/wordprocessingCanvas" xmlns:cx="http://schemas.microsoft.com/office/drawing/2014/chartex" xmlns:cx1="http://schemas.microsoft.com/office/drawing/2015/9/8/chartex" xmlns:cx2="http://schemas.microsoft.com/office/drawing/2015/10/21/chartex" xmlns:cx3="http://schemas.microsoft.com/office/drawing/2016/5/9/chartex" xmlns:cx4="http://schemas.microsoft.com/office/drawing/2016/5/10/chartex" xmlns:cx5="http://schemas.microsoft.com/office/drawing/2016/5/11/chartex" xmlns:cx6="http://schemas.microsoft.com/office/drawing/2016/5/12/chartex" xmlns:cx7="http://schemas.microsoft.com/office/drawing/2016/5/13/chartex" xmlns:cx8="http://schemas.microsoft.com/office/drawing/2016/5/14/chartex" xmlns:mc="http://schemas.openxmlformats.org/markup-compatibility/2006" xmlns:aink="http://schemas.microsoft.com/office/drawing/2016/ink" xmlns:am3d="http://schemas.microsoft.com/office/drawing/2017/model3d" xmlns:o="urn:schemas-microsoft-com:office:office" xmlns:r="http://schemas.openxmlformats.org/officeDocument/2006/relationships" xmlns:m="http://schemas.openxmlformats.org/officeDocument/2006/math" xmlns:v="urn:schemas-microsoft-com:vml" xmlns:wp14="http://schemas.microsoft.com/office/word/2010/wordprocessingDrawing" xmlns:wp="http://schemas.openxmlformats.org/drawingml/2006/wordprocessingDrawing" xmlns:w10="urn:schemas-microsoft-com:office:word" xmlns:w="http://schemas.openxmlformats.org/wordprocessingml/2006/main" xmlns:w14="http://schemas.microsoft.com/office/word/2010/wordml" xmlns:w15="http://schemas.microsoft.com/office/word/2012/wordml" xmlns:w16cid="http://schemas.microsoft.com/office/word/2016/wordml/cid" xmlns:w16se="http://schemas.microsoft.com/office/word/2015/wordml/symex" xmlns:wpg="http://schemas.microsoft.com/office/word/2010/wordprocessingGroup" xmlns:wpi="http://schemas.microsoft.com/office/word/2010/wordprocessingInk" xmlns:wne="http://schemas.microsoft.com/office/word/2006/wordml" xmlns:wps="http://schemas.microsoft.com/office/word/2010/wordprocessingShape" mc:Ignorable="w14 w15 w16se w16cid wp14">
   <w:abstractNum w:abstractNumId="0" w15:restartNumberingAfterBreak="0">
     <w:nsid w:val="078E14C8"/>
     <w:multiLevelType w:val="hybridMultilevel"/>
@@ -809,7 +904,7 @@
 </file>
 
 <file path=word/styles.xml><?xml version="1.0" encoding="utf-8"?>
-<w:styles xmlns:mc="http://schemas.openxmlformats.org/markup-compatibility/2006" xmlns:r="http://schemas.openxmlformats.org/officeDocument/2006/relationships" xmlns:w="http://schemas.openxmlformats.org/wordprocessingml/2006/main" xmlns:w14="http://schemas.microsoft.com/office/word/2010/wordml" xmlns:w15="http://schemas.microsoft.com/office/word/2012/wordml" xmlns:w16se="http://schemas.microsoft.com/office/word/2015/wordml/symex" mc:Ignorable="w14 w15 w16se">
+<w:styles xmlns:mc="http://schemas.openxmlformats.org/markup-compatibility/2006" xmlns:r="http://schemas.openxmlformats.org/officeDocument/2006/relationships" xmlns:w="http://schemas.openxmlformats.org/wordprocessingml/2006/main" xmlns:w14="http://schemas.microsoft.com/office/word/2010/wordml" xmlns:w15="http://schemas.microsoft.com/office/word/2012/wordml" xmlns:w16cid="http://schemas.microsoft.com/office/word/2016/wordml/cid" xmlns:w16se="http://schemas.microsoft.com/office/word/2015/wordml/symex" mc:Ignorable="w14 w15 w16se w16cid">
   <w:docDefaults>
     <w:rPrDefault>
       <w:rPr>
@@ -825,7 +920,7 @@
       </w:pPr>
     </w:pPrDefault>
   </w:docDefaults>
-  <w:latentStyles w:defLockedState="0" w:defUIPriority="99" w:defSemiHidden="0" w:defUnhideWhenUsed="0" w:defQFormat="0" w:count="371">
+  <w:latentStyles w:defLockedState="0" w:defUIPriority="99" w:defSemiHidden="0" w:defUnhideWhenUsed="0" w:defQFormat="0" w:count="375">
     <w:lsdException w:name="Normal" w:uiPriority="0" w:qFormat="1"/>
     <w:lsdException w:name="heading 1" w:uiPriority="9" w:qFormat="1"/>
     <w:lsdException w:name="heading 2" w:semiHidden="1" w:uiPriority="9" w:unhideWhenUsed="1" w:qFormat="1"/>
@@ -931,7 +1026,6 @@
     <w:lsdException w:name="HTML Sample" w:semiHidden="1" w:unhideWhenUsed="1"/>
     <w:lsdException w:name="HTML Typewriter" w:semiHidden="1" w:unhideWhenUsed="1"/>
     <w:lsdException w:name="HTML Variable" w:semiHidden="1" w:unhideWhenUsed="1"/>
-    <w:lsdException w:name="Normal Table" w:semiHidden="1" w:unhideWhenUsed="1"/>
     <w:lsdException w:name="annotation subject" w:semiHidden="1" w:unhideWhenUsed="1"/>
     <w:lsdException w:name="No List" w:semiHidden="1" w:unhideWhenUsed="1"/>
     <w:lsdException w:name="Outline List 1" w:semiHidden="1" w:unhideWhenUsed="1"/>
@@ -975,10 +1069,8 @@
     <w:lsdException w:name="Table Elegant" w:semiHidden="1" w:unhideWhenUsed="1"/>
     <w:lsdException w:name="Table Professional" w:semiHidden="1" w:unhideWhenUsed="1"/>
     <w:lsdException w:name="Table Subtle 1" w:semiHidden="1" w:unhideWhenUsed="1"/>
-    <w:lsdException w:name="Table Subtle 2" w:semiHidden="1" w:unhideWhenUsed="1"/>
     <w:lsdException w:name="Table Web 1" w:semiHidden="1" w:unhideWhenUsed="1"/>
     <w:lsdException w:name="Table Web 2" w:semiHidden="1" w:unhideWhenUsed="1"/>
-    <w:lsdException w:name="Table Web 3" w:semiHidden="1" w:unhideWhenUsed="1"/>
     <w:lsdException w:name="Balloon Text" w:semiHidden="1" w:unhideWhenUsed="1"/>
     <w:lsdException w:name="Table Grid" w:uiPriority="39"/>
     <w:lsdException w:name="Table Theme" w:semiHidden="1" w:unhideWhenUsed="1"/>
@@ -1197,6 +1289,10 @@
     <w:lsdException w:name="List Table 5 Dark Accent 6" w:uiPriority="50"/>
     <w:lsdException w:name="List Table 6 Colorful Accent 6" w:uiPriority="51"/>
     <w:lsdException w:name="List Table 7 Colorful Accent 6" w:uiPriority="52"/>
+    <w:lsdException w:name="Mention" w:semiHidden="1" w:unhideWhenUsed="1"/>
+    <w:lsdException w:name="Smart Hyperlink" w:semiHidden="1" w:unhideWhenUsed="1"/>
+    <w:lsdException w:name="Hashtag" w:semiHidden="1" w:unhideWhenUsed="1"/>
+    <w:lsdException w:name="Unresolved Mention" w:semiHidden="1" w:unhideWhenUsed="1"/>
   </w:latentStyles>
   <w:style w:type="paragraph" w:default="1" w:styleId="Normal">
     <w:name w:val="Normal"/>

</xml_diff>